<commit_message>
Update code of conduct; Ref #204
Former-commit-id: 816bf7ddc8ad34884a02909c7ae9a7dc415c11e1
</commit_message>
<xml_diff>
--- a/docs/code-of-conduct.docx
+++ b/docs/code-of-conduct.docx
@@ -1,6 +1,6 @@
 
 <file path=word/document.xml><?xml version="1.0" encoding="utf-8"?>
-<w:document xmlns:wpc="http://schemas.microsoft.com/office/word/2010/wordprocessingCanvas" xmlns:cx="http://schemas.microsoft.com/office/drawing/2014/chartex" xmlns:cx1="http://schemas.microsoft.com/office/drawing/2015/9/8/chartex" xmlns:cx2="http://schemas.microsoft.com/office/drawing/2015/10/21/chartex" xmlns:cx3="http://schemas.microsoft.com/office/drawing/2016/5/9/chartex" xmlns:cx4="http://schemas.microsoft.com/office/drawing/2016/5/10/chartex" xmlns:cx5="http://schemas.microsoft.com/office/drawing/2016/5/11/chartex" xmlns:cx6="http://schemas.microsoft.com/office/drawing/2016/5/12/chartex" xmlns:cx7="http://schemas.microsoft.com/office/drawing/2016/5/13/chartex" xmlns:cx8="http://schemas.microsoft.com/office/drawing/2016/5/14/chartex" xmlns:mc="http://schemas.openxmlformats.org/markup-compatibility/2006" xmlns:aink="http://schemas.microsoft.com/office/drawing/2016/ink" xmlns:am3d="http://schemas.microsoft.com/office/drawing/2017/model3d" xmlns:o="urn:schemas-microsoft-com:office:office" xmlns:r="http://schemas.openxmlformats.org/officeDocument/2006/relationships" xmlns:m="http://schemas.openxmlformats.org/officeDocument/2006/math" xmlns:v="urn:schemas-microsoft-com:vml" xmlns:wp14="http://schemas.microsoft.com/office/word/2010/wordprocessingDrawing" xmlns:wp="http://schemas.openxmlformats.org/drawingml/2006/wordprocessingDrawing" xmlns:w10="urn:schemas-microsoft-com:office:word" xmlns:w="http://schemas.openxmlformats.org/wordprocessingml/2006/main" xmlns:w14="http://schemas.microsoft.com/office/word/2010/wordml" xmlns:w15="http://schemas.microsoft.com/office/word/2012/wordml" xmlns:w16cid="http://schemas.microsoft.com/office/word/2016/wordml/cid" xmlns:w16se="http://schemas.microsoft.com/office/word/2015/wordml/symex" xmlns:wpg="http://schemas.microsoft.com/office/word/2010/wordprocessingGroup" xmlns:wpi="http://schemas.microsoft.com/office/word/2010/wordprocessingInk" xmlns:wne="http://schemas.microsoft.com/office/word/2006/wordml" xmlns:wps="http://schemas.microsoft.com/office/word/2010/wordprocessingShape" mc:Ignorable="w14 w15 w16se w16cid wp14">
+<w:document xmlns:wpc="http://schemas.microsoft.com/office/word/2010/wordprocessingCanvas" xmlns:cx="http://schemas.microsoft.com/office/drawing/2014/chartex" xmlns:cx1="http://schemas.microsoft.com/office/drawing/2015/9/8/chartex" xmlns:cx2="http://schemas.microsoft.com/office/drawing/2015/10/21/chartex" xmlns:cx3="http://schemas.microsoft.com/office/drawing/2016/5/9/chartex" xmlns:cx4="http://schemas.microsoft.com/office/drawing/2016/5/10/chartex" xmlns:cx5="http://schemas.microsoft.com/office/drawing/2016/5/11/chartex" xmlns:cx6="http://schemas.microsoft.com/office/drawing/2016/5/12/chartex" xmlns:cx7="http://schemas.microsoft.com/office/drawing/2016/5/13/chartex" xmlns:cx8="http://schemas.microsoft.com/office/drawing/2016/5/14/chartex" xmlns:mc="http://schemas.openxmlformats.org/markup-compatibility/2006" xmlns:aink="http://schemas.microsoft.com/office/drawing/2016/ink" xmlns:am3d="http://schemas.microsoft.com/office/drawing/2017/model3d" xmlns:o="urn:schemas-microsoft-com:office:office" xmlns:oel="http://schemas.microsoft.com/office/2019/extlst" xmlns:r="http://schemas.openxmlformats.org/officeDocument/2006/relationships" xmlns:m="http://schemas.openxmlformats.org/officeDocument/2006/math" xmlns:v="urn:schemas-microsoft-com:vml" xmlns:wp14="http://schemas.microsoft.com/office/word/2010/wordprocessingDrawing" xmlns:wp="http://schemas.openxmlformats.org/drawingml/2006/wordprocessingDrawing" xmlns:w10="urn:schemas-microsoft-com:office:word" xmlns:w="http://schemas.openxmlformats.org/wordprocessingml/2006/main" xmlns:w14="http://schemas.microsoft.com/office/word/2010/wordml" xmlns:w15="http://schemas.microsoft.com/office/word/2012/wordml" xmlns:w16cex="http://schemas.microsoft.com/office/word/2018/wordml/cex" xmlns:w16cid="http://schemas.microsoft.com/office/word/2016/wordml/cid" xmlns:w16="http://schemas.microsoft.com/office/word/2018/wordml" xmlns:w16du="http://schemas.microsoft.com/office/word/2023/wordml/word16du" xmlns:w16sdtdh="http://schemas.microsoft.com/office/word/2020/wordml/sdtdatahash" xmlns:w16se="http://schemas.microsoft.com/office/word/2015/wordml/symex" xmlns:wpg="http://schemas.microsoft.com/office/word/2010/wordprocessingGroup" xmlns:wpi="http://schemas.microsoft.com/office/word/2010/wordprocessingInk" xmlns:wne="http://schemas.microsoft.com/office/word/2006/wordml" xmlns:wps="http://schemas.microsoft.com/office/word/2010/wordprocessingShape" mc:Ignorable="w14 w15 w16se w16cid w16 w16cex w16sdtdh wp14">
   <w:body>
     <w:p>
       <w:pPr>
@@ -370,7 +370,117 @@
           <w:sz w:val="22"/>
           <w:szCs w:val="22"/>
         </w:rPr>
-        <w:t>As a group, we need to best collaborate, coordinate, and communicate in order to deliver a functioning product that satisfies all of the imposed client requirements and that we, the developers, are all satisfied with. To achieve this, we, as a group, need to identify, effectively tackle, and support each other when encountering difficulties, to constructively resolve disagreements, and to be committed to and responsible for our work.</w:t>
+        <w:t>As a group, we need to best collaborate, coordinate, and communicate in order to deliver a functioning product that satisfies all of the imposed client requirements and that we, the developers, are all satisfied with</w:t>
+      </w:r>
+      <w:r>
+        <w:rPr>
+          <w:b/>
+          <w:sz w:val="22"/>
+          <w:szCs w:val="22"/>
+        </w:rPr>
+        <w:t>. Until the end of the Object</w:t>
+      </w:r>
+      <w:r>
+        <w:rPr>
+          <w:b/>
+          <w:sz w:val="22"/>
+          <w:szCs w:val="22"/>
+        </w:rPr>
+        <w:t>-</w:t>
+      </w:r>
+      <w:r>
+        <w:rPr>
+          <w:b/>
+          <w:sz w:val="22"/>
+          <w:szCs w:val="22"/>
+        </w:rPr>
+        <w:t>Oriented Programming Project course, the team must complete a “To-do-list” type app, which lets users create boards (workspaces), in which</w:t>
+      </w:r>
+      <w:r>
+        <w:rPr>
+          <w:b/>
+          <w:sz w:val="22"/>
+          <w:szCs w:val="22"/>
+        </w:rPr>
+        <w:t xml:space="preserve"> they</w:t>
+      </w:r>
+      <w:r>
+        <w:rPr>
+          <w:b/>
+          <w:sz w:val="22"/>
+          <w:szCs w:val="22"/>
+        </w:rPr>
+        <w:t xml:space="preserve"> have the ability to do add, delete and edit columns (lists) and cards (tasks) and customize these entities to their liking</w:t>
+      </w:r>
+      <w:r>
+        <w:rPr>
+          <w:b/>
+          <w:sz w:val="22"/>
+          <w:szCs w:val="22"/>
+        </w:rPr>
+        <w:t xml:space="preserve"> with a wide variety of colours. Moreover, the users must be able to </w:t>
+      </w:r>
+      <w:r>
+        <w:rPr>
+          <w:b/>
+          <w:sz w:val="22"/>
+          <w:szCs w:val="22"/>
+        </w:rPr>
+        <w:t xml:space="preserve">collaborate with other fellow users </w:t>
+      </w:r>
+      <w:r>
+        <w:rPr>
+          <w:b/>
+          <w:sz w:val="22"/>
+          <w:szCs w:val="22"/>
+        </w:rPr>
+        <w:t xml:space="preserve">on the same boards, make use </w:t>
+      </w:r>
+      <w:r>
+        <w:rPr>
+          <w:b/>
+          <w:sz w:val="22"/>
+          <w:szCs w:val="22"/>
+        </w:rPr>
+        <w:t xml:space="preserve">of </w:t>
+      </w:r>
+      <w:r>
+        <w:rPr>
+          <w:b/>
+          <w:sz w:val="22"/>
+          <w:szCs w:val="22"/>
+        </w:rPr>
+        <w:t>shortcuts, so that they can optimise the time spent using the application and switch to admin rights for accessing even more powerful functionalities, such as: deleting a board from the board overview.</w:t>
+      </w:r>
+    </w:p>
+    <w:p>
+      <w:pPr>
+        <w:ind w:left="-567"/>
+        <w:jc w:val="both"/>
+        <w:rPr>
+          <w:b/>
+          <w:sz w:val="22"/>
+          <w:szCs w:val="22"/>
+        </w:rPr>
+      </w:pPr>
+    </w:p>
+    <w:p>
+      <w:pPr>
+        <w:ind w:left="-567"/>
+        <w:jc w:val="both"/>
+        <w:rPr>
+          <w:b/>
+          <w:sz w:val="22"/>
+          <w:szCs w:val="22"/>
+        </w:rPr>
+      </w:pPr>
+      <w:r>
+        <w:rPr>
+          <w:b/>
+          <w:sz w:val="22"/>
+          <w:szCs w:val="22"/>
+        </w:rPr>
+        <w:t>To achieve this, we, as a group, need to identify, effectively tackle, and support each other when encountering difficulties, to constructively resolve disagreements, and to be committed to and responsible for our work.</w:t>
       </w:r>
     </w:p>
     <w:p>
@@ -579,7 +689,6 @@
           <w:sz w:val="22"/>
           <w:szCs w:val="22"/>
         </w:rPr>
-        <w:lastRenderedPageBreak/>
         <w:t>Products:</w:t>
       </w:r>
     </w:p>
@@ -803,7 +912,23 @@
           <w:sz w:val="22"/>
           <w:szCs w:val="22"/>
         </w:rPr>
-        <w:t>Effective, active, and frequent communication should allow the group to monitor the progress of each individual group member. Tracking individual progress confidently ensures that individual tasks will be met. Moreover, such active communication will aid in the resolution of difficulties as they can be identified and accounted for in advance.</w:t>
+        <w:t>Effective, active, and frequent communication should allow the group to monitor the progress of each individual group member</w:t>
+      </w:r>
+      <w:r>
+        <w:rPr>
+          <w:b/>
+          <w:sz w:val="22"/>
+          <w:szCs w:val="22"/>
+        </w:rPr>
+        <w:t xml:space="preserve"> and as a project progress management platform, the team will make use of the features provided by GitLab</w:t>
+      </w:r>
+      <w:r>
+        <w:rPr>
+          <w:b/>
+          <w:sz w:val="22"/>
+          <w:szCs w:val="22"/>
+        </w:rPr>
+        <w:t xml:space="preserve">. </w:t>
       </w:r>
     </w:p>
     <w:p>
@@ -833,66 +958,189 @@
           <w:sz w:val="22"/>
           <w:szCs w:val="22"/>
         </w:rPr>
-        <w:t xml:space="preserve">Individual tasks and responsibilities should be identified and delegated to group members during meetings. Progress on or accomplishment of tasks is reviewed in each subsequent meeting. Individual tasks can be reconsidered, rescinded, and redistributed in case complications arise if a </w:t>
-      </w:r>
-      <w:proofErr w:type="gramStart"/>
-      <w:r>
-        <w:rPr>
-          <w:b/>
-          <w:sz w:val="22"/>
-          <w:szCs w:val="22"/>
-        </w:rPr>
-        <w:t>group member encounters difficulties</w:t>
-      </w:r>
-      <w:proofErr w:type="gramEnd"/>
-      <w:r>
-        <w:rPr>
-          <w:b/>
-          <w:sz w:val="22"/>
-          <w:szCs w:val="22"/>
-        </w:rPr>
-        <w:t xml:space="preserve"> or is prevented from completing the task due to uncontrollable factors.</w:t>
-      </w:r>
-    </w:p>
-    <w:p>
-      <w:pPr>
-        <w:jc w:val="both"/>
-        <w:rPr>
-          <w:sz w:val="22"/>
-          <w:szCs w:val="22"/>
-        </w:rPr>
-      </w:pPr>
-    </w:p>
-    <w:p>
-      <w:pPr>
-        <w:ind w:left="-567"/>
-        <w:jc w:val="both"/>
-        <w:rPr>
-          <w:b/>
-          <w:color w:val="00A6D6"/>
-          <w:sz w:val="22"/>
-          <w:szCs w:val="22"/>
-        </w:rPr>
-      </w:pPr>
-      <w:proofErr w:type="spellStart"/>
-      <w:r>
-        <w:rPr>
-          <w:b/>
-          <w:color w:val="00A6D6"/>
-          <w:sz w:val="22"/>
-          <w:szCs w:val="22"/>
-        </w:rPr>
-        <w:t>Behavior</w:t>
-      </w:r>
-      <w:proofErr w:type="spellEnd"/>
-      <w:r>
-        <w:rPr>
-          <w:b/>
-          <w:color w:val="00A6D6"/>
-          <w:sz w:val="22"/>
-          <w:szCs w:val="22"/>
-        </w:rPr>
-        <w:t xml:space="preserve">: </w:t>
+        <w:t>Tracking individual progress confidently ensures that individual tasks will be met</w:t>
+      </w:r>
+      <w:r>
+        <w:rPr>
+          <w:b/>
+          <w:sz w:val="22"/>
+          <w:szCs w:val="22"/>
+        </w:rPr>
+        <w:t xml:space="preserve"> and the GitLab Issues feature will help facilitate this aspect due to the ability to assign issues to different members of the team and set up due dates and labels for them</w:t>
+      </w:r>
+      <w:r>
+        <w:rPr>
+          <w:b/>
+          <w:sz w:val="22"/>
+          <w:szCs w:val="22"/>
+        </w:rPr>
+        <w:t xml:space="preserve">. Moreover, </w:t>
+      </w:r>
+      <w:r>
+        <w:rPr>
+          <w:b/>
+          <w:sz w:val="22"/>
+          <w:szCs w:val="22"/>
+        </w:rPr>
+        <w:t>the team will make use of the GitLab merge request feature, in which team members will make code reviews and add constructive feedback and suggestions, so that fellow teammates</w:t>
+      </w:r>
+      <w:r>
+        <w:rPr>
+          <w:b/>
+          <w:sz w:val="22"/>
+          <w:szCs w:val="22"/>
+        </w:rPr>
+        <w:t xml:space="preserve"> can always improve their code quality and overall knowledge</w:t>
+      </w:r>
+      <w:r>
+        <w:rPr>
+          <w:b/>
+          <w:sz w:val="22"/>
+          <w:szCs w:val="22"/>
+        </w:rPr>
+        <w:t>. Therefore, s</w:t>
+      </w:r>
+      <w:r>
+        <w:rPr>
+          <w:b/>
+          <w:sz w:val="22"/>
+          <w:szCs w:val="22"/>
+        </w:rPr>
+        <w:t>uch active communication will aid in the resolution of difficulties as they can be identified and accounted for in advance.</w:t>
+      </w:r>
+    </w:p>
+    <w:p>
+      <w:pPr>
+        <w:ind w:left="-566"/>
+        <w:jc w:val="both"/>
+        <w:rPr>
+          <w:b/>
+          <w:sz w:val="22"/>
+          <w:szCs w:val="22"/>
+        </w:rPr>
+      </w:pPr>
+    </w:p>
+    <w:p>
+      <w:pPr>
+        <w:ind w:left="-566"/>
+        <w:jc w:val="both"/>
+        <w:rPr>
+          <w:b/>
+          <w:sz w:val="22"/>
+          <w:szCs w:val="22"/>
+        </w:rPr>
+      </w:pPr>
+      <w:r>
+        <w:rPr>
+          <w:b/>
+          <w:sz w:val="22"/>
+          <w:szCs w:val="22"/>
+        </w:rPr>
+        <w:t xml:space="preserve">Individual tasks and responsibilities </w:t>
+      </w:r>
+      <w:r>
+        <w:rPr>
+          <w:b/>
+          <w:sz w:val="22"/>
+          <w:szCs w:val="22"/>
+        </w:rPr>
+        <w:t xml:space="preserve">(GitLab issues) </w:t>
+      </w:r>
+      <w:r>
+        <w:rPr>
+          <w:b/>
+          <w:sz w:val="22"/>
+          <w:szCs w:val="22"/>
+        </w:rPr>
+        <w:t>should be identified and delegated to group members during meetings. Progress on or accomplishment of tasks is reviewed in each subsequent meeting</w:t>
+      </w:r>
+      <w:r>
+        <w:rPr>
+          <w:b/>
+          <w:sz w:val="22"/>
+          <w:szCs w:val="22"/>
+        </w:rPr>
+        <w:t>, by reflecting on the ongoing and done issues inside the designated GitLab Milestone</w:t>
+      </w:r>
+      <w:r>
+        <w:rPr>
+          <w:b/>
+          <w:sz w:val="22"/>
+          <w:szCs w:val="22"/>
+        </w:rPr>
+        <w:t xml:space="preserve"> </w:t>
+      </w:r>
+      <w:r>
+        <w:rPr>
+          <w:b/>
+          <w:sz w:val="22"/>
+          <w:szCs w:val="22"/>
+        </w:rPr>
+        <w:t xml:space="preserve">for </w:t>
+      </w:r>
+      <w:r>
+        <w:rPr>
+          <w:b/>
+          <w:sz w:val="22"/>
+          <w:szCs w:val="22"/>
+        </w:rPr>
+        <w:t>every week</w:t>
+      </w:r>
+      <w:r>
+        <w:rPr>
+          <w:b/>
+          <w:sz w:val="22"/>
+          <w:szCs w:val="22"/>
+        </w:rPr>
+        <w:t>. Individual tasks can be reconsidered, rescinded, and redistributed in case complications arise if a group member encounters difficulties or is prevented from completing the task due to uncontrollable factors.</w:t>
+      </w:r>
+    </w:p>
+    <w:p>
+      <w:pPr>
+        <w:jc w:val="both"/>
+        <w:rPr>
+          <w:sz w:val="22"/>
+          <w:szCs w:val="22"/>
+        </w:rPr>
+      </w:pPr>
+    </w:p>
+    <w:p>
+      <w:pPr>
+        <w:ind w:left="-567"/>
+        <w:jc w:val="both"/>
+        <w:rPr>
+          <w:b/>
+          <w:color w:val="00A6D6"/>
+          <w:sz w:val="22"/>
+          <w:szCs w:val="22"/>
+        </w:rPr>
+      </w:pPr>
+      <w:r>
+        <w:rPr>
+          <w:b/>
+          <w:color w:val="00A6D6"/>
+          <w:sz w:val="22"/>
+          <w:szCs w:val="22"/>
+        </w:rPr>
+        <w:t>Behavio</w:t>
+      </w:r>
+      <w:r>
+        <w:rPr>
+          <w:b/>
+          <w:color w:val="00A6D6"/>
+          <w:sz w:val="22"/>
+          <w:szCs w:val="22"/>
+        </w:rPr>
+        <w:t>u</w:t>
+      </w:r>
+      <w:r>
+        <w:rPr>
+          <w:b/>
+          <w:color w:val="00A6D6"/>
+          <w:sz w:val="22"/>
+          <w:szCs w:val="22"/>
+        </w:rPr>
+        <w:t xml:space="preserve">r: </w:t>
       </w:r>
     </w:p>
     <w:p>
@@ -913,6 +1161,7 @@
           <w:sz w:val="22"/>
           <w:szCs w:val="22"/>
         </w:rPr>
+        <w:lastRenderedPageBreak/>
         <w:t>How do you treat each other in the group? How do you handle disagreements within your group? Could your guide or student assistant be involved in reaching consensus? What do you do if someone is late during a group meeting?</w:t>
       </w:r>
     </w:p>
@@ -1172,6 +1421,52 @@
           <w:szCs w:val="22"/>
         </w:rPr>
         <w:t>The project repository will be stored remotely on GitLab. When making commits to the repository, group members must include a short message briefly detailing the changes brought by the commit. The message must be written in imperative syntax. When creating merge requests (MR) on GitLab, the requester must detail the changes brought by the feature branch in the MR description.</w:t>
+      </w:r>
+    </w:p>
+    <w:p>
+      <w:pPr>
+        <w:ind w:left="-567"/>
+        <w:jc w:val="both"/>
+        <w:rPr>
+          <w:b/>
+          <w:sz w:val="22"/>
+          <w:szCs w:val="22"/>
+        </w:rPr>
+      </w:pPr>
+    </w:p>
+    <w:p>
+      <w:pPr>
+        <w:ind w:left="-567"/>
+        <w:jc w:val="both"/>
+        <w:rPr>
+          <w:b/>
+          <w:sz w:val="22"/>
+          <w:szCs w:val="22"/>
+        </w:rPr>
+      </w:pPr>
+      <w:r>
+        <w:rPr>
+          <w:b/>
+          <w:sz w:val="22"/>
+          <w:szCs w:val="22"/>
+        </w:rPr>
+        <w:t xml:space="preserve">In addition, in case there exist multiple topics that need to be addressed in a face-to-face meeting, such as: discussing important feature implementations and </w:t>
+      </w:r>
+      <w:r>
+        <w:rPr>
+          <w:b/>
+          <w:sz w:val="22"/>
+          <w:szCs w:val="22"/>
+        </w:rPr>
+        <w:t>making major modifications to the user interface, the team will conduct ancillary meetings</w:t>
+      </w:r>
+      <w:r>
+        <w:rPr>
+          <w:b/>
+          <w:sz w:val="22"/>
+          <w:szCs w:val="22"/>
+        </w:rPr>
+        <w:t xml:space="preserve"> in which the team will brainstorm, make arrangements on how to proceed splitting and addressing all the new issues and eventually help fellow teammates if they are facing difficulty tackling a certain problem.</w:t>
       </w:r>
     </w:p>
     <w:p>
@@ -1324,6 +1619,7 @@
           <w:sz w:val="22"/>
           <w:szCs w:val="22"/>
         </w:rPr>
+        <w:lastRenderedPageBreak/>
         <w:t>The quality of the project as a whole can be decided by the quality of its organisation throughout the project. Group members must strive to maintain Repository Hygiene, striving for the accurate, detailed, and consistent organization. The main branch in the repository must represent the current state of the project so that any additional features must be merged to the main branch using a feature branch.</w:t>
       </w:r>
     </w:p>
@@ -1354,8 +1650,75 @@
           <w:sz w:val="22"/>
           <w:szCs w:val="22"/>
         </w:rPr>
-        <w:t>A good chairperson should be able to conduct the meeting in accordance with the meeting structure, engage group members in the discussion, efficiently allocate time to cover all agenda items, and prepare the meeting agenda and all relevant documents in advance.</w:t>
-      </w:r>
+        <w:t>A good chairperson should be able to conduct the meeting in accordance with the meeting structure, engage group members in the discussion, efficiently allocate time to cover all agenda items, and prepare the meeting agenda and all relevant documents in advance</w:t>
+      </w:r>
+      <w:r>
+        <w:rPr>
+          <w:b/>
+          <w:sz w:val="22"/>
+          <w:szCs w:val="22"/>
+        </w:rPr>
+        <w:t xml:space="preserve"> and ultimately post the prepared materials</w:t>
+      </w:r>
+      <w:r>
+        <w:rPr>
+          <w:b/>
+          <w:sz w:val="22"/>
+          <w:szCs w:val="22"/>
+        </w:rPr>
+        <w:t xml:space="preserve"> and the agenda in </w:t>
+      </w:r>
+      <w:r>
+        <w:rPr>
+          <w:b/>
+          <w:sz w:val="22"/>
+          <w:szCs w:val="22"/>
+        </w:rPr>
+        <w:t>markdown format</w:t>
+      </w:r>
+      <w:r>
+        <w:rPr>
+          <w:b/>
+          <w:sz w:val="22"/>
+          <w:szCs w:val="22"/>
+        </w:rPr>
+        <w:t xml:space="preserve"> </w:t>
+      </w:r>
+      <w:r>
+        <w:rPr>
+          <w:b/>
+          <w:sz w:val="22"/>
+          <w:szCs w:val="22"/>
+        </w:rPr>
+        <w:t xml:space="preserve">in an appropriate folder with the date and the number of the meeting located in the “~docs/” folder </w:t>
+      </w:r>
+      <w:r>
+        <w:rPr>
+          <w:b/>
+          <w:sz w:val="22"/>
+          <w:szCs w:val="22"/>
+        </w:rPr>
+        <w:t>on the GitLab repository preferably 2-3 days in advance</w:t>
+      </w:r>
+      <w:r>
+        <w:rPr>
+          <w:b/>
+          <w:sz w:val="22"/>
+          <w:szCs w:val="22"/>
+        </w:rPr>
+        <w:t>.</w:t>
+      </w:r>
+    </w:p>
+    <w:p>
+      <w:pPr>
+        <w:ind w:left="-567"/>
+        <w:jc w:val="both"/>
+        <w:rPr>
+          <w:b/>
+          <w:sz w:val="22"/>
+          <w:szCs w:val="22"/>
+        </w:rPr>
+      </w:pPr>
     </w:p>
     <w:p>
       <w:pPr>
@@ -1374,6 +1737,51 @@
           <w:szCs w:val="22"/>
         </w:rPr>
         <w:t xml:space="preserve">A good minute-taker should be able to capture the main points of a discussion in writing, note all action plans that were made during the meeting, and prepare documents and announcements. </w:t>
+      </w:r>
+      <w:r>
+        <w:rPr>
+          <w:b/>
+          <w:sz w:val="22"/>
+          <w:szCs w:val="22"/>
+        </w:rPr>
+        <w:t>In addition, the note-taker must post the minute notes in markdown format and post them on the GitLab, in the same place as the agenda was posted, so that all members of the team can easily access these files whenever they want.</w:t>
+      </w:r>
+    </w:p>
+    <w:p>
+      <w:pPr>
+        <w:ind w:left="-567"/>
+        <w:jc w:val="both"/>
+        <w:rPr>
+          <w:b/>
+          <w:sz w:val="22"/>
+          <w:szCs w:val="22"/>
+        </w:rPr>
+      </w:pPr>
+    </w:p>
+    <w:p>
+      <w:pPr>
+        <w:ind w:left="-567"/>
+        <w:rPr>
+          <w:b/>
+          <w:sz w:val="22"/>
+          <w:szCs w:val="22"/>
+        </w:rPr>
+      </w:pPr>
+      <w:r>
+        <w:rPr>
+          <w:b/>
+          <w:sz w:val="22"/>
+          <w:szCs w:val="22"/>
+        </w:rPr>
+        <w:t>Moreover, both the agenda and the minute notes have to be added to the repository by separate merge requests, so that at least 2 people can review the documents and add extra comments or suggestions, so that everybody is satisfied with how the following meeting will be structured.</w:t>
+      </w:r>
+      <w:r>
+        <w:rPr>
+          <w:b/>
+          <w:sz w:val="22"/>
+          <w:szCs w:val="22"/>
+        </w:rPr>
+        <w:br/>
       </w:r>
     </w:p>
     <w:p>
@@ -1456,7 +1864,31 @@
           <w:sz w:val="22"/>
           <w:szCs w:val="22"/>
         </w:rPr>
-        <w:t>At each meeting, the role of chairperson and minute-taker for the subsequent meeting will be decided democratically. Each group member must act as a chairperson and as a minute-taker at least once.</w:t>
+        <w:t>By the end of each</w:t>
+      </w:r>
+      <w:r>
+        <w:rPr>
+          <w:b/>
+          <w:sz w:val="22"/>
+          <w:szCs w:val="22"/>
+        </w:rPr>
+        <w:t xml:space="preserve"> meeting, the role of chairperson and minute-taker for the subsequent meeting will be decided</w:t>
+      </w:r>
+      <w:r>
+        <w:rPr>
+          <w:b/>
+          <w:sz w:val="22"/>
+          <w:szCs w:val="22"/>
+        </w:rPr>
+        <w:t xml:space="preserve"> democratically and also based on the previous</w:t>
+      </w:r>
+      <w:r>
+        <w:rPr>
+          <w:b/>
+          <w:sz w:val="22"/>
+          <w:szCs w:val="22"/>
+        </w:rPr>
+        <w:t>. Each group member must act as a chairperson and as a minute-taker at least once.</w:t>
       </w:r>
     </w:p>
     <w:p>
@@ -1540,7 +1972,6 @@
           <w:sz w:val="22"/>
           <w:szCs w:val="22"/>
         </w:rPr>
-        <w:lastRenderedPageBreak/>
         <w:t xml:space="preserve">How often will you meet as a group? What preparation is needed for the meetings? </w:t>
       </w:r>
     </w:p>
@@ -1642,8 +2073,6 @@
           <w:szCs w:val="22"/>
         </w:rPr>
       </w:pPr>
-      <w:bookmarkStart w:id="0" w:name="_GoBack"/>
-      <w:bookmarkEnd w:id="0"/>
     </w:p>
     <w:p>
       <w:pPr>
@@ -2150,7 +2579,6 @@
           <w:sz w:val="22"/>
           <w:szCs w:val="22"/>
         </w:rPr>
-        <w:lastRenderedPageBreak/>
         <w:t>Open and active communication — We communicate regularly and openly with one another, sharing ideas and feedback in a constructive and respectful manner. We encourage everyone to voice their opinions and listen to each other's perspectives.</w:t>
       </w:r>
     </w:p>
@@ -2768,7 +3196,7 @@
 </file>
 
 <file path=word/endnotes.xml><?xml version="1.0" encoding="utf-8"?>
-<w:endnotes xmlns:wpc="http://schemas.microsoft.com/office/word/2010/wordprocessingCanvas" xmlns:cx="http://schemas.microsoft.com/office/drawing/2014/chartex" xmlns:cx1="http://schemas.microsoft.com/office/drawing/2015/9/8/chartex" xmlns:cx2="http://schemas.microsoft.com/office/drawing/2015/10/21/chartex" xmlns:cx3="http://schemas.microsoft.com/office/drawing/2016/5/9/chartex" xmlns:cx4="http://schemas.microsoft.com/office/drawing/2016/5/10/chartex" xmlns:cx5="http://schemas.microsoft.com/office/drawing/2016/5/11/chartex" xmlns:cx6="http://schemas.microsoft.com/office/drawing/2016/5/12/chartex" xmlns:cx7="http://schemas.microsoft.com/office/drawing/2016/5/13/chartex" xmlns:cx8="http://schemas.microsoft.com/office/drawing/2016/5/14/chartex" xmlns:mc="http://schemas.openxmlformats.org/markup-compatibility/2006" xmlns:aink="http://schemas.microsoft.com/office/drawing/2016/ink" xmlns:am3d="http://schemas.microsoft.com/office/drawing/2017/model3d" xmlns:o="urn:schemas-microsoft-com:office:office" xmlns:r="http://schemas.openxmlformats.org/officeDocument/2006/relationships" xmlns:m="http://schemas.openxmlformats.org/officeDocument/2006/math" xmlns:v="urn:schemas-microsoft-com:vml" xmlns:wp14="http://schemas.microsoft.com/office/word/2010/wordprocessingDrawing" xmlns:wp="http://schemas.openxmlformats.org/drawingml/2006/wordprocessingDrawing" xmlns:w10="urn:schemas-microsoft-com:office:word" xmlns:w="http://schemas.openxmlformats.org/wordprocessingml/2006/main" xmlns:w14="http://schemas.microsoft.com/office/word/2010/wordml" xmlns:w15="http://schemas.microsoft.com/office/word/2012/wordml" xmlns:w16cid="http://schemas.microsoft.com/office/word/2016/wordml/cid" xmlns:w16se="http://schemas.microsoft.com/office/word/2015/wordml/symex" xmlns:wpg="http://schemas.microsoft.com/office/word/2010/wordprocessingGroup" xmlns:wpi="http://schemas.microsoft.com/office/word/2010/wordprocessingInk" xmlns:wne="http://schemas.microsoft.com/office/word/2006/wordml" xmlns:wps="http://schemas.microsoft.com/office/word/2010/wordprocessingShape" mc:Ignorable="w14 w15 w16se w16cid wp14">
+<w:endnotes xmlns:wpc="http://schemas.microsoft.com/office/word/2010/wordprocessingCanvas" xmlns:cx="http://schemas.microsoft.com/office/drawing/2014/chartex" xmlns:cx1="http://schemas.microsoft.com/office/drawing/2015/9/8/chartex" xmlns:cx2="http://schemas.microsoft.com/office/drawing/2015/10/21/chartex" xmlns:cx3="http://schemas.microsoft.com/office/drawing/2016/5/9/chartex" xmlns:cx4="http://schemas.microsoft.com/office/drawing/2016/5/10/chartex" xmlns:cx5="http://schemas.microsoft.com/office/drawing/2016/5/11/chartex" xmlns:cx6="http://schemas.microsoft.com/office/drawing/2016/5/12/chartex" xmlns:cx7="http://schemas.microsoft.com/office/drawing/2016/5/13/chartex" xmlns:cx8="http://schemas.microsoft.com/office/drawing/2016/5/14/chartex" xmlns:mc="http://schemas.openxmlformats.org/markup-compatibility/2006" xmlns:aink="http://schemas.microsoft.com/office/drawing/2016/ink" xmlns:am3d="http://schemas.microsoft.com/office/drawing/2017/model3d" xmlns:o="urn:schemas-microsoft-com:office:office" xmlns:oel="http://schemas.microsoft.com/office/2019/extlst" xmlns:r="http://schemas.openxmlformats.org/officeDocument/2006/relationships" xmlns:m="http://schemas.openxmlformats.org/officeDocument/2006/math" xmlns:v="urn:schemas-microsoft-com:vml" xmlns:wp14="http://schemas.microsoft.com/office/word/2010/wordprocessingDrawing" xmlns:wp="http://schemas.openxmlformats.org/drawingml/2006/wordprocessingDrawing" xmlns:w10="urn:schemas-microsoft-com:office:word" xmlns:w="http://schemas.openxmlformats.org/wordprocessingml/2006/main" xmlns:w14="http://schemas.microsoft.com/office/word/2010/wordml" xmlns:w15="http://schemas.microsoft.com/office/word/2012/wordml" xmlns:w16cex="http://schemas.microsoft.com/office/word/2018/wordml/cex" xmlns:w16cid="http://schemas.microsoft.com/office/word/2016/wordml/cid" xmlns:w16="http://schemas.microsoft.com/office/word/2018/wordml" xmlns:w16du="http://schemas.microsoft.com/office/word/2023/wordml/word16du" xmlns:w16sdtdh="http://schemas.microsoft.com/office/word/2020/wordml/sdtdatahash" xmlns:w16se="http://schemas.microsoft.com/office/word/2015/wordml/symex" xmlns:wpg="http://schemas.microsoft.com/office/word/2010/wordprocessingGroup" xmlns:wpi="http://schemas.microsoft.com/office/word/2010/wordprocessingInk" xmlns:wne="http://schemas.microsoft.com/office/word/2006/wordml" xmlns:wps="http://schemas.microsoft.com/office/word/2010/wordprocessingShape" mc:Ignorable="w14 w15 w16se w16cid w16 w16cex w16sdtdh wp14">
   <w:endnote w:type="separator" w:id="-1">
     <w:p>
       <w:r>
@@ -2787,7 +3215,7 @@
 </file>
 
 <file path=word/footer1.xml><?xml version="1.0" encoding="utf-8"?>
-<w:ftr xmlns:wpc="http://schemas.microsoft.com/office/word/2010/wordprocessingCanvas" xmlns:cx="http://schemas.microsoft.com/office/drawing/2014/chartex" xmlns:cx1="http://schemas.microsoft.com/office/drawing/2015/9/8/chartex" xmlns:cx2="http://schemas.microsoft.com/office/drawing/2015/10/21/chartex" xmlns:cx3="http://schemas.microsoft.com/office/drawing/2016/5/9/chartex" xmlns:cx4="http://schemas.microsoft.com/office/drawing/2016/5/10/chartex" xmlns:cx5="http://schemas.microsoft.com/office/drawing/2016/5/11/chartex" xmlns:cx6="http://schemas.microsoft.com/office/drawing/2016/5/12/chartex" xmlns:cx7="http://schemas.microsoft.com/office/drawing/2016/5/13/chartex" xmlns:cx8="http://schemas.microsoft.com/office/drawing/2016/5/14/chartex" xmlns:mc="http://schemas.openxmlformats.org/markup-compatibility/2006" xmlns:aink="http://schemas.microsoft.com/office/drawing/2016/ink" xmlns:am3d="http://schemas.microsoft.com/office/drawing/2017/model3d" xmlns:o="urn:schemas-microsoft-com:office:office" xmlns:r="http://schemas.openxmlformats.org/officeDocument/2006/relationships" xmlns:m="http://schemas.openxmlformats.org/officeDocument/2006/math" xmlns:v="urn:schemas-microsoft-com:vml" xmlns:wp14="http://schemas.microsoft.com/office/word/2010/wordprocessingDrawing" xmlns:wp="http://schemas.openxmlformats.org/drawingml/2006/wordprocessingDrawing" xmlns:w10="urn:schemas-microsoft-com:office:word" xmlns:w="http://schemas.openxmlformats.org/wordprocessingml/2006/main" xmlns:w14="http://schemas.microsoft.com/office/word/2010/wordml" xmlns:w15="http://schemas.microsoft.com/office/word/2012/wordml" xmlns:w16cid="http://schemas.microsoft.com/office/word/2016/wordml/cid" xmlns:w16se="http://schemas.microsoft.com/office/word/2015/wordml/symex" xmlns:wpg="http://schemas.microsoft.com/office/word/2010/wordprocessingGroup" xmlns:wpi="http://schemas.microsoft.com/office/word/2010/wordprocessingInk" xmlns:wne="http://schemas.microsoft.com/office/word/2006/wordml" xmlns:wps="http://schemas.microsoft.com/office/word/2010/wordprocessingShape" mc:Ignorable="w14 w15 w16se w16cid wp14">
+<w:ftr xmlns:wpc="http://schemas.microsoft.com/office/word/2010/wordprocessingCanvas" xmlns:cx="http://schemas.microsoft.com/office/drawing/2014/chartex" xmlns:cx1="http://schemas.microsoft.com/office/drawing/2015/9/8/chartex" xmlns:cx2="http://schemas.microsoft.com/office/drawing/2015/10/21/chartex" xmlns:cx3="http://schemas.microsoft.com/office/drawing/2016/5/9/chartex" xmlns:cx4="http://schemas.microsoft.com/office/drawing/2016/5/10/chartex" xmlns:cx5="http://schemas.microsoft.com/office/drawing/2016/5/11/chartex" xmlns:cx6="http://schemas.microsoft.com/office/drawing/2016/5/12/chartex" xmlns:cx7="http://schemas.microsoft.com/office/drawing/2016/5/13/chartex" xmlns:cx8="http://schemas.microsoft.com/office/drawing/2016/5/14/chartex" xmlns:mc="http://schemas.openxmlformats.org/markup-compatibility/2006" xmlns:aink="http://schemas.microsoft.com/office/drawing/2016/ink" xmlns:am3d="http://schemas.microsoft.com/office/drawing/2017/model3d" xmlns:o="urn:schemas-microsoft-com:office:office" xmlns:oel="http://schemas.microsoft.com/office/2019/extlst" xmlns:r="http://schemas.openxmlformats.org/officeDocument/2006/relationships" xmlns:m="http://schemas.openxmlformats.org/officeDocument/2006/math" xmlns:v="urn:schemas-microsoft-com:vml" xmlns:wp14="http://schemas.microsoft.com/office/word/2010/wordprocessingDrawing" xmlns:wp="http://schemas.openxmlformats.org/drawingml/2006/wordprocessingDrawing" xmlns:w10="urn:schemas-microsoft-com:office:word" xmlns:w="http://schemas.openxmlformats.org/wordprocessingml/2006/main" xmlns:w14="http://schemas.microsoft.com/office/word/2010/wordml" xmlns:w15="http://schemas.microsoft.com/office/word/2012/wordml" xmlns:w16cex="http://schemas.microsoft.com/office/word/2018/wordml/cex" xmlns:w16cid="http://schemas.microsoft.com/office/word/2016/wordml/cid" xmlns:w16="http://schemas.microsoft.com/office/word/2018/wordml" xmlns:w16du="http://schemas.microsoft.com/office/word/2023/wordml/word16du" xmlns:w16sdtdh="http://schemas.microsoft.com/office/word/2020/wordml/sdtdatahash" xmlns:w16se="http://schemas.microsoft.com/office/word/2015/wordml/symex" xmlns:wpg="http://schemas.microsoft.com/office/word/2010/wordprocessingGroup" xmlns:wpi="http://schemas.microsoft.com/office/word/2010/wordprocessingInk" xmlns:wne="http://schemas.microsoft.com/office/word/2006/wordml" xmlns:wps="http://schemas.microsoft.com/office/word/2010/wordprocessingShape" mc:Ignorable="w14 w15 w16se w16cid w16 w16cex w16sdtdh wp14">
   <w:p>
     <w:pPr>
       <w:pBdr>
@@ -2835,7 +3263,7 @@
 </file>
 
 <file path=word/footnotes.xml><?xml version="1.0" encoding="utf-8"?>
-<w:footnotes xmlns:wpc="http://schemas.microsoft.com/office/word/2010/wordprocessingCanvas" xmlns:cx="http://schemas.microsoft.com/office/drawing/2014/chartex" xmlns:cx1="http://schemas.microsoft.com/office/drawing/2015/9/8/chartex" xmlns:cx2="http://schemas.microsoft.com/office/drawing/2015/10/21/chartex" xmlns:cx3="http://schemas.microsoft.com/office/drawing/2016/5/9/chartex" xmlns:cx4="http://schemas.microsoft.com/office/drawing/2016/5/10/chartex" xmlns:cx5="http://schemas.microsoft.com/office/drawing/2016/5/11/chartex" xmlns:cx6="http://schemas.microsoft.com/office/drawing/2016/5/12/chartex" xmlns:cx7="http://schemas.microsoft.com/office/drawing/2016/5/13/chartex" xmlns:cx8="http://schemas.microsoft.com/office/drawing/2016/5/14/chartex" xmlns:mc="http://schemas.openxmlformats.org/markup-compatibility/2006" xmlns:aink="http://schemas.microsoft.com/office/drawing/2016/ink" xmlns:am3d="http://schemas.microsoft.com/office/drawing/2017/model3d" xmlns:o="urn:schemas-microsoft-com:office:office" xmlns:r="http://schemas.openxmlformats.org/officeDocument/2006/relationships" xmlns:m="http://schemas.openxmlformats.org/officeDocument/2006/math" xmlns:v="urn:schemas-microsoft-com:vml" xmlns:wp14="http://schemas.microsoft.com/office/word/2010/wordprocessingDrawing" xmlns:wp="http://schemas.openxmlformats.org/drawingml/2006/wordprocessingDrawing" xmlns:w10="urn:schemas-microsoft-com:office:word" xmlns:w="http://schemas.openxmlformats.org/wordprocessingml/2006/main" xmlns:w14="http://schemas.microsoft.com/office/word/2010/wordml" xmlns:w15="http://schemas.microsoft.com/office/word/2012/wordml" xmlns:w16cid="http://schemas.microsoft.com/office/word/2016/wordml/cid" xmlns:w16se="http://schemas.microsoft.com/office/word/2015/wordml/symex" xmlns:wpg="http://schemas.microsoft.com/office/word/2010/wordprocessingGroup" xmlns:wpi="http://schemas.microsoft.com/office/word/2010/wordprocessingInk" xmlns:wne="http://schemas.microsoft.com/office/word/2006/wordml" xmlns:wps="http://schemas.microsoft.com/office/word/2010/wordprocessingShape" mc:Ignorable="w14 w15 w16se w16cid wp14">
+<w:footnotes xmlns:wpc="http://schemas.microsoft.com/office/word/2010/wordprocessingCanvas" xmlns:cx="http://schemas.microsoft.com/office/drawing/2014/chartex" xmlns:cx1="http://schemas.microsoft.com/office/drawing/2015/9/8/chartex" xmlns:cx2="http://schemas.microsoft.com/office/drawing/2015/10/21/chartex" xmlns:cx3="http://schemas.microsoft.com/office/drawing/2016/5/9/chartex" xmlns:cx4="http://schemas.microsoft.com/office/drawing/2016/5/10/chartex" xmlns:cx5="http://schemas.microsoft.com/office/drawing/2016/5/11/chartex" xmlns:cx6="http://schemas.microsoft.com/office/drawing/2016/5/12/chartex" xmlns:cx7="http://schemas.microsoft.com/office/drawing/2016/5/13/chartex" xmlns:cx8="http://schemas.microsoft.com/office/drawing/2016/5/14/chartex" xmlns:mc="http://schemas.openxmlformats.org/markup-compatibility/2006" xmlns:aink="http://schemas.microsoft.com/office/drawing/2016/ink" xmlns:am3d="http://schemas.microsoft.com/office/drawing/2017/model3d" xmlns:o="urn:schemas-microsoft-com:office:office" xmlns:oel="http://schemas.microsoft.com/office/2019/extlst" xmlns:r="http://schemas.openxmlformats.org/officeDocument/2006/relationships" xmlns:m="http://schemas.openxmlformats.org/officeDocument/2006/math" xmlns:v="urn:schemas-microsoft-com:vml" xmlns:wp14="http://schemas.microsoft.com/office/word/2010/wordprocessingDrawing" xmlns:wp="http://schemas.openxmlformats.org/drawingml/2006/wordprocessingDrawing" xmlns:w10="urn:schemas-microsoft-com:office:word" xmlns:w="http://schemas.openxmlformats.org/wordprocessingml/2006/main" xmlns:w14="http://schemas.microsoft.com/office/word/2010/wordml" xmlns:w15="http://schemas.microsoft.com/office/word/2012/wordml" xmlns:w16cex="http://schemas.microsoft.com/office/word/2018/wordml/cex" xmlns:w16cid="http://schemas.microsoft.com/office/word/2016/wordml/cid" xmlns:w16="http://schemas.microsoft.com/office/word/2018/wordml" xmlns:w16du="http://schemas.microsoft.com/office/word/2023/wordml/word16du" xmlns:w16sdtdh="http://schemas.microsoft.com/office/word/2020/wordml/sdtdatahash" xmlns:w16se="http://schemas.microsoft.com/office/word/2015/wordml/symex" xmlns:wpg="http://schemas.microsoft.com/office/word/2010/wordprocessingGroup" xmlns:wpi="http://schemas.microsoft.com/office/word/2010/wordprocessingInk" xmlns:wne="http://schemas.microsoft.com/office/word/2006/wordml" xmlns:wps="http://schemas.microsoft.com/office/word/2010/wordprocessingShape" mc:Ignorable="w14 w15 w16se w16cid w16 w16cex w16sdtdh wp14">
   <w:footnote w:type="separator" w:id="-1">
     <w:p>
       <w:r>
@@ -2854,7 +3282,7 @@
 </file>
 
 <file path=word/header1.xml><?xml version="1.0" encoding="utf-8"?>
-<w:hdr xmlns:wpc="http://schemas.microsoft.com/office/word/2010/wordprocessingCanvas" xmlns:cx="http://schemas.microsoft.com/office/drawing/2014/chartex" xmlns:cx1="http://schemas.microsoft.com/office/drawing/2015/9/8/chartex" xmlns:cx2="http://schemas.microsoft.com/office/drawing/2015/10/21/chartex" xmlns:cx3="http://schemas.microsoft.com/office/drawing/2016/5/9/chartex" xmlns:cx4="http://schemas.microsoft.com/office/drawing/2016/5/10/chartex" xmlns:cx5="http://schemas.microsoft.com/office/drawing/2016/5/11/chartex" xmlns:cx6="http://schemas.microsoft.com/office/drawing/2016/5/12/chartex" xmlns:cx7="http://schemas.microsoft.com/office/drawing/2016/5/13/chartex" xmlns:cx8="http://schemas.microsoft.com/office/drawing/2016/5/14/chartex" xmlns:mc="http://schemas.openxmlformats.org/markup-compatibility/2006" xmlns:aink="http://schemas.microsoft.com/office/drawing/2016/ink" xmlns:am3d="http://schemas.microsoft.com/office/drawing/2017/model3d" xmlns:o="urn:schemas-microsoft-com:office:office" xmlns:r="http://schemas.openxmlformats.org/officeDocument/2006/relationships" xmlns:m="http://schemas.openxmlformats.org/officeDocument/2006/math" xmlns:v="urn:schemas-microsoft-com:vml" xmlns:wp14="http://schemas.microsoft.com/office/word/2010/wordprocessingDrawing" xmlns:wp="http://schemas.openxmlformats.org/drawingml/2006/wordprocessingDrawing" xmlns:w10="urn:schemas-microsoft-com:office:word" xmlns:w="http://schemas.openxmlformats.org/wordprocessingml/2006/main" xmlns:w14="http://schemas.microsoft.com/office/word/2010/wordml" xmlns:w15="http://schemas.microsoft.com/office/word/2012/wordml" xmlns:w16cid="http://schemas.microsoft.com/office/word/2016/wordml/cid" xmlns:w16se="http://schemas.microsoft.com/office/word/2015/wordml/symex" xmlns:wpg="http://schemas.microsoft.com/office/word/2010/wordprocessingGroup" xmlns:wpi="http://schemas.microsoft.com/office/word/2010/wordprocessingInk" xmlns:wne="http://schemas.microsoft.com/office/word/2006/wordml" xmlns:wps="http://schemas.microsoft.com/office/word/2010/wordprocessingShape" mc:Ignorable="w14 w15 w16se w16cid wp14">
+<w:hdr xmlns:wpc="http://schemas.microsoft.com/office/word/2010/wordprocessingCanvas" xmlns:cx="http://schemas.microsoft.com/office/drawing/2014/chartex" xmlns:cx1="http://schemas.microsoft.com/office/drawing/2015/9/8/chartex" xmlns:cx2="http://schemas.microsoft.com/office/drawing/2015/10/21/chartex" xmlns:cx3="http://schemas.microsoft.com/office/drawing/2016/5/9/chartex" xmlns:cx4="http://schemas.microsoft.com/office/drawing/2016/5/10/chartex" xmlns:cx5="http://schemas.microsoft.com/office/drawing/2016/5/11/chartex" xmlns:cx6="http://schemas.microsoft.com/office/drawing/2016/5/12/chartex" xmlns:cx7="http://schemas.microsoft.com/office/drawing/2016/5/13/chartex" xmlns:cx8="http://schemas.microsoft.com/office/drawing/2016/5/14/chartex" xmlns:mc="http://schemas.openxmlformats.org/markup-compatibility/2006" xmlns:aink="http://schemas.microsoft.com/office/drawing/2016/ink" xmlns:am3d="http://schemas.microsoft.com/office/drawing/2017/model3d" xmlns:o="urn:schemas-microsoft-com:office:office" xmlns:oel="http://schemas.microsoft.com/office/2019/extlst" xmlns:r="http://schemas.openxmlformats.org/officeDocument/2006/relationships" xmlns:m="http://schemas.openxmlformats.org/officeDocument/2006/math" xmlns:v="urn:schemas-microsoft-com:vml" xmlns:wp14="http://schemas.microsoft.com/office/word/2010/wordprocessingDrawing" xmlns:wp="http://schemas.openxmlformats.org/drawingml/2006/wordprocessingDrawing" xmlns:w10="urn:schemas-microsoft-com:office:word" xmlns:w="http://schemas.openxmlformats.org/wordprocessingml/2006/main" xmlns:w14="http://schemas.microsoft.com/office/word/2010/wordml" xmlns:w15="http://schemas.microsoft.com/office/word/2012/wordml" xmlns:w16cex="http://schemas.microsoft.com/office/word/2018/wordml/cex" xmlns:w16cid="http://schemas.microsoft.com/office/word/2016/wordml/cid" xmlns:w16="http://schemas.microsoft.com/office/word/2018/wordml" xmlns:w16du="http://schemas.microsoft.com/office/word/2023/wordml/word16du" xmlns:w16sdtdh="http://schemas.microsoft.com/office/word/2020/wordml/sdtdatahash" xmlns:w16se="http://schemas.microsoft.com/office/word/2015/wordml/symex" xmlns:wpg="http://schemas.microsoft.com/office/word/2010/wordprocessingGroup" xmlns:wpi="http://schemas.microsoft.com/office/word/2010/wordprocessingInk" xmlns:wne="http://schemas.microsoft.com/office/word/2006/wordml" xmlns:wps="http://schemas.microsoft.com/office/word/2010/wordprocessingShape" mc:Ignorable="w14 w15 w16se w16cid w16 w16cex w16sdtdh wp14">
   <w:p>
     <w:pPr>
       <w:ind w:left="-567"/>
@@ -2930,19 +3358,19 @@
 </file>
 
 <file path=word/styles.xml><?xml version="1.0" encoding="utf-8"?>
-<w:styles xmlns:mc="http://schemas.openxmlformats.org/markup-compatibility/2006" xmlns:r="http://schemas.openxmlformats.org/officeDocument/2006/relationships" xmlns:w="http://schemas.openxmlformats.org/wordprocessingml/2006/main" xmlns:w14="http://schemas.microsoft.com/office/word/2010/wordml" xmlns:w15="http://schemas.microsoft.com/office/word/2012/wordml" xmlns:w16cid="http://schemas.microsoft.com/office/word/2016/wordml/cid" xmlns:w16se="http://schemas.microsoft.com/office/word/2015/wordml/symex" mc:Ignorable="w14 w15 w16se w16cid">
+<w:styles xmlns:mc="http://schemas.openxmlformats.org/markup-compatibility/2006" xmlns:r="http://schemas.openxmlformats.org/officeDocument/2006/relationships" xmlns:w="http://schemas.openxmlformats.org/wordprocessingml/2006/main" xmlns:w14="http://schemas.microsoft.com/office/word/2010/wordml" xmlns:w15="http://schemas.microsoft.com/office/word/2012/wordml" xmlns:w16cex="http://schemas.microsoft.com/office/word/2018/wordml/cex" xmlns:w16cid="http://schemas.microsoft.com/office/word/2016/wordml/cid" xmlns:w16="http://schemas.microsoft.com/office/word/2018/wordml" xmlns:w16sdtdh="http://schemas.microsoft.com/office/word/2020/wordml/sdtdatahash" xmlns:w16se="http://schemas.microsoft.com/office/word/2015/wordml/symex" mc:Ignorable="w14 w15 w16se w16cid w16 w16cex w16sdtdh">
   <w:docDefaults>
     <w:rPrDefault>
       <w:rPr>
         <w:rFonts w:ascii="Calibri" w:eastAsia="Calibri" w:hAnsi="Calibri" w:cs="Calibri"/>
         <w:sz w:val="24"/>
         <w:szCs w:val="24"/>
-        <w:lang w:val="en-GB" w:bidi="ar-SA"/>
+        <w:lang w:val="en-GB" w:eastAsia="en-GB" w:bidi="ar-SA"/>
       </w:rPr>
     </w:rPrDefault>
     <w:pPrDefault/>
   </w:docDefaults>
-  <w:latentStyles w:defLockedState="0" w:defUIPriority="99" w:defSemiHidden="0" w:defUnhideWhenUsed="0" w:defQFormat="0" w:count="375">
+  <w:latentStyles w:defLockedState="0" w:defUIPriority="99" w:defSemiHidden="0" w:defUnhideWhenUsed="0" w:defQFormat="0" w:count="376">
     <w:lsdException w:name="Normal" w:uiPriority="0" w:qFormat="1"/>
     <w:lsdException w:name="heading 1" w:uiPriority="9" w:qFormat="1"/>
     <w:lsdException w:name="heading 2" w:semiHidden="1" w:uiPriority="9" w:unhideWhenUsed="1" w:qFormat="1"/>
@@ -3048,7 +3476,6 @@
     <w:lsdException w:name="HTML Sample" w:semiHidden="1" w:unhideWhenUsed="1"/>
     <w:lsdException w:name="HTML Typewriter" w:semiHidden="1" w:unhideWhenUsed="1"/>
     <w:lsdException w:name="HTML Variable" w:semiHidden="1" w:unhideWhenUsed="1"/>
-    <w:lsdException w:name="Normal Table" w:semiHidden="1" w:unhideWhenUsed="1"/>
     <w:lsdException w:name="annotation subject" w:semiHidden="1" w:unhideWhenUsed="1"/>
     <w:lsdException w:name="No List" w:semiHidden="1" w:unhideWhenUsed="1"/>
     <w:lsdException w:name="Outline List 1" w:semiHidden="1" w:unhideWhenUsed="1"/>
@@ -3095,10 +3522,8 @@
     <w:lsdException w:name="Table Subtle 2" w:semiHidden="1" w:unhideWhenUsed="1"/>
     <w:lsdException w:name="Table Web 1" w:semiHidden="1" w:unhideWhenUsed="1"/>
     <w:lsdException w:name="Table Web 2" w:semiHidden="1" w:unhideWhenUsed="1"/>
-    <w:lsdException w:name="Table Web 3" w:semiHidden="1" w:unhideWhenUsed="1"/>
     <w:lsdException w:name="Balloon Text" w:semiHidden="1" w:unhideWhenUsed="1"/>
     <w:lsdException w:name="Table Grid" w:uiPriority="39"/>
-    <w:lsdException w:name="Table Theme" w:semiHidden="1" w:unhideWhenUsed="1"/>
     <w:lsdException w:name="Placeholder Text" w:semiHidden="1"/>
     <w:lsdException w:name="No Spacing" w:uiPriority="1" w:qFormat="1"/>
     <w:lsdException w:name="Light Shading" w:uiPriority="60"/>
@@ -3318,6 +3743,7 @@
     <w:lsdException w:name="Smart Hyperlink" w:semiHidden="1" w:unhideWhenUsed="1"/>
     <w:lsdException w:name="Hashtag" w:semiHidden="1" w:unhideWhenUsed="1"/>
     <w:lsdException w:name="Unresolved Mention" w:semiHidden="1" w:unhideWhenUsed="1"/>
+    <w:lsdException w:name="Smart Link" w:semiHidden="1" w:unhideWhenUsed="1"/>
   </w:latentStyles>
   <w:style w:type="paragraph" w:default="1" w:styleId="Normal">
     <w:name w:val="Normal"/>

</xml_diff>

<commit_message>
Fix Code Of Conduct
Former-commit-id: d051f87bbb61d7a5aa15b1cc531e54de804b7281
</commit_message>
<xml_diff>
--- a/docs/code-of-conduct.docx
+++ b/docs/code-of-conduct.docx
@@ -88,10 +88,12 @@
       </w:r>
       <w:r>
         <w:rPr>
-          <w:sz w:val="22"/>
-          <w:szCs w:val="22"/>
-        </w:rPr>
-        <w:t>Team 54</w:t>
+          <w:iCs/>
+          <w:color w:val="000000"/>
+          <w:sz w:val="22"/>
+          <w:szCs w:val="22"/>
+        </w:rPr>
+        <w:t>The Chocolate Eaters</w:t>
       </w:r>
     </w:p>
     <w:p>
@@ -167,6 +169,9 @@
         </w:rPr>
         <w:t xml:space="preserve"> is shaped. Discuss and write down your team values (min. 3).</w:t>
       </w:r>
+      <w:r>
+        <w:t xml:space="preserve"> </w:t>
+      </w:r>
     </w:p>
     <w:p>
       <w:pPr>
@@ -1076,15 +1081,7 @@
           <w:sz w:val="22"/>
           <w:szCs w:val="22"/>
         </w:rPr>
-        <w:t xml:space="preserve">for </w:t>
-      </w:r>
-      <w:r>
-        <w:rPr>
-          <w:b/>
-          <w:sz w:val="22"/>
-          <w:szCs w:val="22"/>
-        </w:rPr>
-        <w:t>every week</w:t>
+        <w:t>for every week</w:t>
       </w:r>
       <w:r>
         <w:rPr>
@@ -2731,16 +2728,14 @@
         </w:rPr>
         <w:t xml:space="preserve">Punctuality — We recognize the importance of being on time for meetings, completing tasks on time, and meeting deadlines. We understand that delays or missed deadlines can negatively impact the group and the success of the project, so we prioritize punctuality and work to ensure that everyone is able to </w:t>
       </w:r>
-      <w:proofErr w:type="spellStart"/>
-      <w:r>
-        <w:rPr>
-          <w:b/>
-          <w:sz w:val="22"/>
-          <w:szCs w:val="22"/>
-        </w:rPr>
-        <w:t>fulfill</w:t>
-      </w:r>
-      <w:proofErr w:type="spellEnd"/>
+      <w:r>
+        <w:rPr>
+          <w:b/>
+          <w:sz w:val="22"/>
+          <w:szCs w:val="22"/>
+        </w:rPr>
+        <w:t>fulfil</w:t>
+      </w:r>
       <w:r>
         <w:rPr>
           <w:b/>
@@ -2777,7 +2772,23 @@
           <w:sz w:val="22"/>
           <w:szCs w:val="22"/>
         </w:rPr>
-        <w:t>By embodying these success factors, we believe that we can work effectively as a team and achieve a desirable outcome. We are committed to working together in a positive and collaborative manner to create a successful project and a positive group dynamic.</w:t>
+        <w:t xml:space="preserve">By </w:t>
+      </w:r>
+      <w:r>
+        <w:rPr>
+          <w:b/>
+          <w:sz w:val="22"/>
+          <w:szCs w:val="22"/>
+        </w:rPr>
+        <w:t>merging</w:t>
+      </w:r>
+      <w:r>
+        <w:rPr>
+          <w:b/>
+          <w:sz w:val="22"/>
+          <w:szCs w:val="22"/>
+        </w:rPr>
+        <w:t xml:space="preserve"> these success factors, we believe that we can work effectively as a team and achieve a desirable outcome. We are committed to working together in a positive and collaborative manner to create a successful project and a positive group dynamic.</w:t>
       </w:r>
     </w:p>
     <w:p>
@@ -3318,7 +3329,7 @@
         <w:color w:val="000000"/>
       </w:rPr>
       <w:drawing>
-        <wp:inline distT="0" distB="0" distL="0" distR="0">
+        <wp:inline distT="0" distB="0" distL="0" distR="0" wp14:anchorId="636CEEC6" wp14:editId="651120A2">
           <wp:extent cx="939800" cy="456565"/>
           <wp:effectExtent l="0" t="0" r="0" b="0"/>
           <wp:docPr id="3" name="image1.png" descr="Zigzag DNA"/>
@@ -3476,6 +3487,7 @@
     <w:lsdException w:name="HTML Sample" w:semiHidden="1" w:unhideWhenUsed="1"/>
     <w:lsdException w:name="HTML Typewriter" w:semiHidden="1" w:unhideWhenUsed="1"/>
     <w:lsdException w:name="HTML Variable" w:semiHidden="1" w:unhideWhenUsed="1"/>
+    <w:lsdException w:name="Normal Table" w:semiHidden="1" w:unhideWhenUsed="1"/>
     <w:lsdException w:name="annotation subject" w:semiHidden="1" w:unhideWhenUsed="1"/>
     <w:lsdException w:name="No List" w:semiHidden="1" w:unhideWhenUsed="1"/>
     <w:lsdException w:name="Outline List 1" w:semiHidden="1" w:unhideWhenUsed="1"/>
@@ -3522,8 +3534,10 @@
     <w:lsdException w:name="Table Subtle 2" w:semiHidden="1" w:unhideWhenUsed="1"/>
     <w:lsdException w:name="Table Web 1" w:semiHidden="1" w:unhideWhenUsed="1"/>
     <w:lsdException w:name="Table Web 2" w:semiHidden="1" w:unhideWhenUsed="1"/>
+    <w:lsdException w:name="Table Web 3" w:semiHidden="1" w:unhideWhenUsed="1"/>
     <w:lsdException w:name="Balloon Text" w:semiHidden="1" w:unhideWhenUsed="1"/>
     <w:lsdException w:name="Table Grid" w:uiPriority="39"/>
+    <w:lsdException w:name="Table Theme" w:semiHidden="1" w:unhideWhenUsed="1"/>
     <w:lsdException w:name="Placeholder Text" w:semiHidden="1"/>
     <w:lsdException w:name="No Spacing" w:uiPriority="1" w:qFormat="1"/>
     <w:lsdException w:name="Light Shading" w:uiPriority="60"/>

</xml_diff>